<commit_message>
updated proposal; added raw data
</commit_message>
<xml_diff>
--- a/Proposal.docx
+++ b/Proposal.docx
@@ -20,15 +20,7 @@
         <w:jc w:val="center"/>
       </w:pPr>
       <w:r>
-        <w:t xml:space="preserve">By Yang </w:t>
-      </w:r>
-      <w:proofErr w:type="spellStart"/>
-      <w:r>
-        <w:t>Yang</w:t>
-      </w:r>
-      <w:proofErr w:type="spellEnd"/>
-      <w:r>
-        <w:t xml:space="preserve"> and ZiAng Zhang</w:t>
+        <w:t>By Yang Yang and ZiAng Zhang</w:t>
       </w:r>
     </w:p>
     <w:p/>
@@ -49,7 +41,10 @@
         <w:t xml:space="preserve">The purpose of this project is to find the </w:t>
       </w:r>
       <w:r>
-        <w:t>factors that correlate with</w:t>
+        <w:t xml:space="preserve">factors that </w:t>
+      </w:r>
+      <w:r>
+        <w:t>could determine</w:t>
       </w:r>
       <w:r>
         <w:t xml:space="preserve"> the income of basketball players, including team, player position, field goal percentage, length of career, and (even) height, etc. </w:t>
@@ -88,10 +83,40 @@
         <w:ind w:left="720"/>
       </w:pPr>
       <w:r>
+        <w:t>NBA Player Stats since 1950</w:t>
+      </w:r>
+    </w:p>
+    <w:p>
+      <w:pPr>
+        <w:pStyle w:val="ListParagraph"/>
+      </w:pPr>
+      <w:hyperlink r:id="rId5" w:history="1">
+        <w:r>
+          <w:rPr>
+            <w:rStyle w:val="Hyperlink"/>
+          </w:rPr>
+          <w:t>https://www.kaggle.com/drgilermo/nba-players-stats</w:t>
+        </w:r>
+      </w:hyperlink>
+    </w:p>
+    <w:p>
+      <w:pPr>
+        <w:pStyle w:val="ListParagraph"/>
+        <w:rPr>
+          <w:i/>
+        </w:rPr>
+      </w:pPr>
+      <w:r>
+        <w:rPr>
+          <w:i/>
+        </w:rPr>
         <w:t>Flat file (CSV)</w:t>
       </w:r>
       <w:r>
-        <w:t xml:space="preserve"> dataset from Kaggle:</w:t>
+        <w:rPr>
+          <w:i/>
+        </w:rPr>
+        <w:t xml:space="preserve"> dataset from Kaggle</w:t>
       </w:r>
     </w:p>
     <w:p>
@@ -104,7 +129,37 @@
         <w:ind w:left="720"/>
       </w:pPr>
       <w:r>
-        <w:t xml:space="preserve">SQL dataset from Kaggle: </w:t>
+        <w:t xml:space="preserve">NBA </w:t>
+      </w:r>
+      <w:r>
+        <w:t>Play Salaries 1999-2019</w:t>
+      </w:r>
+    </w:p>
+    <w:p>
+      <w:pPr>
+        <w:pStyle w:val="ListParagraph"/>
+      </w:pPr>
+      <w:hyperlink r:id="rId6" w:history="1">
+        <w:r>
+          <w:rPr>
+            <w:rStyle w:val="Hyperlink"/>
+          </w:rPr>
+          <w:t>http://www.espn.com/nba/salaries</w:t>
+        </w:r>
+      </w:hyperlink>
+    </w:p>
+    <w:p>
+      <w:pPr>
+        <w:pStyle w:val="ListParagraph"/>
+        <w:rPr>
+          <w:i/>
+        </w:rPr>
+      </w:pPr>
+      <w:r>
+        <w:rPr>
+          <w:i/>
+        </w:rPr>
+        <w:t>Structured dataset scrapped from web</w:t>
       </w:r>
     </w:p>
     <w:p>
@@ -117,10 +172,45 @@
         <w:ind w:left="720"/>
       </w:pPr>
       <w:r>
-        <w:t>Structured</w:t>
-      </w:r>
-      <w:r>
-        <w:t xml:space="preserve"> data from web scrapping</w:t>
+        <w:t>NBA Salary Cap by History</w:t>
+      </w:r>
+    </w:p>
+    <w:p>
+      <w:pPr>
+        <w:pStyle w:val="ListParagraph"/>
+      </w:pPr>
+      <w:hyperlink r:id="rId7" w:history="1">
+        <w:r>
+          <w:rPr>
+            <w:rStyle w:val="Hyperlink"/>
+          </w:rPr>
+          <w:t>https://www.basketball-reference.com/contracts/salary-cap-history.html</w:t>
+        </w:r>
+      </w:hyperlink>
+    </w:p>
+    <w:p>
+      <w:pPr>
+        <w:pStyle w:val="ListParagraph"/>
+        <w:rPr>
+          <w:i/>
+        </w:rPr>
+      </w:pPr>
+      <w:r>
+        <w:rPr>
+          <w:i/>
+        </w:rPr>
+        <w:t>S</w:t>
+      </w:r>
+      <w:r>
+        <w:rPr>
+          <w:i/>
+        </w:rPr>
+        <w:t>QL dataset (originally CSV, exported to SQL externally using Python Alchemy)</w:t>
+      </w:r>
+    </w:p>
+    <w:p>
+      <w:r>
+        <w:t>This way we have input data from three sources of three different types.</w:t>
       </w:r>
     </w:p>
     <w:p>
@@ -149,21 +239,62 @@
         </w:numPr>
       </w:pPr>
       <w:r>
-        <w:t>Final database</w:t>
-      </w:r>
-    </w:p>
-    <w:p>
-      <w:r>
-        <w:t xml:space="preserve">Our final database will be in SQL format, with a </w:t>
-      </w:r>
-      <w:r>
-        <w:t>F</w:t>
-      </w:r>
-      <w:r>
-        <w:t xml:space="preserve">lask API for responsiveness. We plan to use a relational data format due to the highly structured nature of our data as required by our analysis goals. </w:t>
+        <w:t>Analysis</w:t>
+      </w:r>
+    </w:p>
+    <w:p>
+      <w:r>
+        <w:t xml:space="preserve">After we finish processing the data, we will carry on with the data analysis. We intend to discover the factors with the strongest correlation to </w:t>
+      </w:r>
+      <w:r>
+        <w:t xml:space="preserve">our dependent variable – player salary, </w:t>
+      </w:r>
+      <w:r>
+        <w:t>then</w:t>
+      </w:r>
+      <w:r>
+        <w:t xml:space="preserve"> </w:t>
+      </w:r>
+      <w:r>
+        <w:t>apply</w:t>
+      </w:r>
+      <w:r>
+        <w:t xml:space="preserve"> statistical</w:t>
+      </w:r>
+      <w:r>
+        <w:t xml:space="preserve"> tests to verify the correlation. The end goal is to acquire the list of important factors, with the significance </w:t>
+      </w:r>
+      <w:r>
+        <w:t xml:space="preserve">and manner of correlation </w:t>
       </w:r>
       <w:bookmarkStart w:id="0" w:name="_GoBack"/>
       <w:bookmarkEnd w:id="0"/>
+      <w:r>
+        <w:t>of each identified.</w:t>
+      </w:r>
+    </w:p>
+    <w:p>
+      <w:pPr>
+        <w:pStyle w:val="Heading3"/>
+        <w:numPr>
+          <w:ilvl w:val="0"/>
+          <w:numId w:val="1"/>
+        </w:numPr>
+      </w:pPr>
+      <w:r>
+        <w:t>Final database</w:t>
+      </w:r>
+    </w:p>
+    <w:p>
+      <w:r>
+        <w:t xml:space="preserve">Our final database will be in SQL format, with a </w:t>
+      </w:r>
+      <w:r>
+        <w:t>F</w:t>
+      </w:r>
+      <w:r>
+        <w:t xml:space="preserve">lask API for responsiveness. We plan to use a relational data format due to the highly structured nature of our data as required by our analysis goals. </w:t>
+      </w:r>
     </w:p>
     <w:sectPr>
       <w:pgSz w:w="12240" w:h="15840"/>
@@ -935,6 +1066,29 @@
       <w:contextualSpacing/>
     </w:pPr>
   </w:style>
+  <w:style w:type="character" w:styleId="Hyperlink">
+    <w:name w:val="Hyperlink"/>
+    <w:basedOn w:val="DefaultParagraphFont"/>
+    <w:uiPriority w:val="99"/>
+    <w:unhideWhenUsed/>
+    <w:rsid w:val="00255028"/>
+    <w:rPr>
+      <w:color w:val="0563C1" w:themeColor="hyperlink"/>
+      <w:u w:val="single"/>
+    </w:rPr>
+  </w:style>
+  <w:style w:type="character" w:styleId="UnresolvedMention">
+    <w:name w:val="Unresolved Mention"/>
+    <w:basedOn w:val="DefaultParagraphFont"/>
+    <w:uiPriority w:val="99"/>
+    <w:semiHidden/>
+    <w:unhideWhenUsed/>
+    <w:rsid w:val="00255028"/>
+    <w:rPr>
+      <w:color w:val="605E5C"/>
+      <w:shd w:val="clear" w:color="auto" w:fill="E1DFDD"/>
+    </w:rPr>
+  </w:style>
 </w:styles>
 </file>
 

</xml_diff>